<commit_message>
add league detail module
</commit_message>
<xml_diff>
--- a/PesXp/doc/PesXp大师联赛.docx
+++ b/PesXp/doc/PesXp大师联赛.docx
@@ -1,27 +1,28 @@
 
 <file path=word/document.xml><?xml version="1.0" encoding="utf-8"?>
-<w:document xmlns:ve="http://schemas.openxmlformats.org/markup-compatibility/2006" xmlns:o="urn:schemas-microsoft-com:office:office" xmlns:r="http://schemas.openxmlformats.org/officeDocument/2006/relationships" xmlns:m="http://schemas.openxmlformats.org/officeDocument/2006/math" xmlns:v="urn:schemas-microsoft-com:vml" xmlns:wp="http://schemas.openxmlformats.org/drawingml/2006/wordprocessingDrawing" xmlns:w10="urn:schemas-microsoft-com:office:word" xmlns:w="http://schemas.openxmlformats.org/wordprocessingml/2006/main" xmlns:wne="http://schemas.microsoft.com/office/word/2006/wordml">
+<w:document xmlns:wpc="http://schemas.microsoft.com/office/word/2010/wordprocessingCanvas" xmlns:mc="http://schemas.openxmlformats.org/markup-compatibility/2006" xmlns:o="urn:schemas-microsoft-com:office:office" xmlns:r="http://schemas.openxmlformats.org/officeDocument/2006/relationships" xmlns:m="http://schemas.openxmlformats.org/officeDocument/2006/math" xmlns:v="urn:schemas-microsoft-com:vml" xmlns:wp14="http://schemas.microsoft.com/office/word/2010/wordprocessingDrawing" xmlns:wp="http://schemas.openxmlformats.org/drawingml/2006/wordprocessingDrawing" xmlns:w10="urn:schemas-microsoft-com:office:word" xmlns:w="http://schemas.openxmlformats.org/wordprocessingml/2006/main" xmlns:w14="http://schemas.microsoft.com/office/word/2010/wordml" xmlns:wpg="http://schemas.microsoft.com/office/word/2010/wordprocessingGroup" xmlns:wpi="http://schemas.microsoft.com/office/word/2010/wordprocessingInk" xmlns:wne="http://schemas.microsoft.com/office/word/2006/wordml" xmlns:wps="http://schemas.microsoft.com/office/word/2010/wordprocessingShape" mc:Ignorable="w14 wp14">
   <w:body>
     <w:p>
       <w:pPr>
         <w:pStyle w:val="1"/>
         <w:jc w:val="center"/>
-        <w:rPr>
-          <w:rFonts w:hint="eastAsia"/>
-        </w:rPr>
-      </w:pPr>
+      </w:pPr>
+      <w:proofErr w:type="spellStart"/>
       <w:r>
         <w:rPr>
           <w:rFonts w:hint="eastAsia"/>
         </w:rPr>
         <w:t>PesXp</w:t>
       </w:r>
+      <w:proofErr w:type="spellEnd"/>
+      <w:proofErr w:type="gramStart"/>
       <w:r>
         <w:rPr>
           <w:rFonts w:hint="eastAsia"/>
         </w:rPr>
         <w:t>大师联赛</w:t>
       </w:r>
+      <w:proofErr w:type="gramEnd"/>
       <w:r>
         <w:rPr>
           <w:rFonts w:hint="eastAsia"/>
@@ -66,17 +67,27 @@
         <w:pStyle w:val="a5"/>
         <w:ind w:firstLineChars="0"/>
       </w:pPr>
+      <w:proofErr w:type="spellStart"/>
       <w:r>
         <w:rPr>
           <w:rFonts w:hint="eastAsia"/>
         </w:rPr>
         <w:t>PesXp</w:t>
       </w:r>
-      <w:r>
-        <w:rPr>
-          <w:rFonts w:hint="eastAsia"/>
-        </w:rPr>
-        <w:t>大师联赛系统，主要目的为正版实况足球用户提供更好、更真实的线上足球联赛体验。</w:t>
+      <w:proofErr w:type="spellEnd"/>
+      <w:proofErr w:type="gramStart"/>
+      <w:r>
+        <w:rPr>
+          <w:rFonts w:hint="eastAsia"/>
+        </w:rPr>
+        <w:t>大师联赛</w:t>
+      </w:r>
+      <w:proofErr w:type="gramEnd"/>
+      <w:r>
+        <w:rPr>
+          <w:rFonts w:hint="eastAsia"/>
+        </w:rPr>
+        <w:t>系统，主要目的为正版实况足球用户提供更好、更真实的线上足球联赛体验。</w:t>
       </w:r>
     </w:p>
     <w:p>
@@ -87,36 +98,84 @@
         <w:rPr>
           <w:rFonts w:hint="eastAsia"/>
         </w:rPr>
-        <w:t>为了让参与线上联赛的队员有更高的投入度，让联赛组织者能够更省心，</w:t>
-      </w:r>
+        <w:t>为了让参与线</w:t>
+      </w:r>
+      <w:proofErr w:type="gramStart"/>
+      <w:r>
+        <w:rPr>
+          <w:rFonts w:hint="eastAsia"/>
+        </w:rPr>
+        <w:t>上联赛</w:t>
+      </w:r>
+      <w:proofErr w:type="gramEnd"/>
+      <w:r>
+        <w:rPr>
+          <w:rFonts w:hint="eastAsia"/>
+        </w:rPr>
+        <w:t>的队员有更高的投入度，让联赛组织者能够更省心，</w:t>
+      </w:r>
+      <w:proofErr w:type="spellStart"/>
       <w:r>
         <w:rPr>
           <w:rFonts w:hint="eastAsia"/>
         </w:rPr>
         <w:t>PesXp</w:t>
       </w:r>
-      <w:r>
-        <w:rPr>
-          <w:rFonts w:hint="eastAsia"/>
-        </w:rPr>
-        <w:t>大师联赛系统将最大限度模拟实况足球系列单机版大师联赛的赛制、赛程、转会、升降级、荣誉厅和各种排行榜等特性，为用户营造真实的足球体验。</w:t>
+      <w:proofErr w:type="spellEnd"/>
+      <w:proofErr w:type="gramStart"/>
+      <w:r>
+        <w:rPr>
+          <w:rFonts w:hint="eastAsia"/>
+        </w:rPr>
+        <w:t>大师联赛</w:t>
+      </w:r>
+      <w:proofErr w:type="gramEnd"/>
+      <w:r>
+        <w:rPr>
+          <w:rFonts w:hint="eastAsia"/>
+        </w:rPr>
+        <w:t>系统将最大限度模拟实况足球系列单机版</w:t>
+      </w:r>
+      <w:proofErr w:type="gramStart"/>
+      <w:r>
+        <w:rPr>
+          <w:rFonts w:hint="eastAsia"/>
+        </w:rPr>
+        <w:t>大师联赛</w:t>
+      </w:r>
+      <w:proofErr w:type="gramEnd"/>
+      <w:r>
+        <w:rPr>
+          <w:rFonts w:hint="eastAsia"/>
+        </w:rPr>
+        <w:t>的赛制、赛程、转会、升降级、荣誉厅和各种排行榜等特性，为用户营造真实的足球体验。</w:t>
       </w:r>
     </w:p>
     <w:p>
       <w:pPr>
         <w:pStyle w:val="2"/>
       </w:pPr>
+      <w:proofErr w:type="spellStart"/>
       <w:r>
         <w:rPr>
           <w:rFonts w:hint="eastAsia"/>
         </w:rPr>
         <w:t>PesXp</w:t>
       </w:r>
-      <w:r>
-        <w:rPr>
-          <w:rFonts w:hint="eastAsia"/>
-        </w:rPr>
-        <w:t>大师联赛系统主要流程</w:t>
+      <w:proofErr w:type="spellEnd"/>
+      <w:proofErr w:type="gramStart"/>
+      <w:r>
+        <w:rPr>
+          <w:rFonts w:hint="eastAsia"/>
+        </w:rPr>
+        <w:t>大师联赛</w:t>
+      </w:r>
+      <w:proofErr w:type="gramEnd"/>
+      <w:r>
+        <w:rPr>
+          <w:rFonts w:hint="eastAsia"/>
+        </w:rPr>
+        <w:t>系统主要流程</w:t>
       </w:r>
     </w:p>
     <w:p>
@@ -282,7 +341,21 @@
         <w:rPr>
           <w:rFonts w:hint="eastAsia"/>
         </w:rPr>
-        <w:t>各参赛队员准备完毕新赛季联赛就可以开始了，按照赛程相互打比赛，由一方上报比分、进球者、助攻者和红黄牌等信息，另一方进行信息确认。双方都确认后该场比赛结果才生效。胜、平、负都将有不同的实况币增加；</w:t>
+        <w:t>各参赛队员准备完毕新赛季联赛就可以开始了，按照赛程相互打比赛，由一方上报比分、进球者、助攻者和红黄牌等信息，另一方进行信息确认。双方都确认后该场比赛结果才生效。胜、平、</w:t>
+      </w:r>
+      <w:proofErr w:type="gramStart"/>
+      <w:r>
+        <w:rPr>
+          <w:rFonts w:hint="eastAsia"/>
+        </w:rPr>
+        <w:t>负都将</w:t>
+      </w:r>
+      <w:proofErr w:type="gramEnd"/>
+      <w:r>
+        <w:rPr>
+          <w:rFonts w:hint="eastAsia"/>
+        </w:rPr>
+        <w:t>有不同的实况币增加；</w:t>
       </w:r>
     </w:p>
     <w:p>
@@ -336,7 +409,21 @@
         <w:rPr>
           <w:rFonts w:hint="eastAsia"/>
         </w:rPr>
-        <w:t>赛季末玩家利用实况币可以兑换相应的奖励</w:t>
+        <w:t>赛季末玩家利用实况</w:t>
+      </w:r>
+      <w:proofErr w:type="gramStart"/>
+      <w:r>
+        <w:rPr>
+          <w:rFonts w:hint="eastAsia"/>
+        </w:rPr>
+        <w:t>币可以</w:t>
+      </w:r>
+      <w:proofErr w:type="gramEnd"/>
+      <w:r>
+        <w:rPr>
+          <w:rFonts w:hint="eastAsia"/>
+        </w:rPr>
+        <w:t>兑换相应的奖励</w:t>
       </w:r>
       <w:r>
         <w:rPr>
@@ -349,7 +436,23 @@
           <w:rFonts w:hint="eastAsia"/>
           <w:color w:val="FF0000"/>
         </w:rPr>
-        <w:t>具体奖励办法和报名费将有本人与各联赛组织者进行协调，实现共赢</w:t>
+        <w:t>具体奖励办法和报名费将有本人与</w:t>
+      </w:r>
+      <w:proofErr w:type="gramStart"/>
+      <w:r>
+        <w:rPr>
+          <w:rFonts w:hint="eastAsia"/>
+          <w:color w:val="FF0000"/>
+        </w:rPr>
+        <w:t>各联赛</w:t>
+      </w:r>
+      <w:proofErr w:type="gramEnd"/>
+      <w:r>
+        <w:rPr>
+          <w:rFonts w:hint="eastAsia"/>
+          <w:color w:val="FF0000"/>
+        </w:rPr>
+        <w:t>组织者进行协调，实现共赢</w:t>
       </w:r>
       <w:r>
         <w:rPr>
@@ -432,9 +535,6 @@
     <w:p>
       <w:pPr>
         <w:pStyle w:val="2"/>
-        <w:rPr>
-          <w:rFonts w:hint="eastAsia"/>
-        </w:rPr>
       </w:pPr>
       <w:r>
         <w:rPr>
@@ -458,7 +558,7 @@
       <w:tblPr>
         <w:tblStyle w:val="a6"/>
         <w:tblW w:w="0" w:type="auto"/>
-        <w:tblLook w:val="04A0"/>
+        <w:tblLook w:val="04A0" w:firstRow="1" w:lastRow="0" w:firstColumn="1" w:lastColumn="0" w:noHBand="0" w:noVBand="1"/>
       </w:tblPr>
       <w:tblGrid>
         <w:gridCol w:w="4261"/>
@@ -582,12 +682,14 @@
             <w:tcW w:w="4261" w:type="dxa"/>
           </w:tcPr>
           <w:p>
+            <w:proofErr w:type="spellStart"/>
             <w:r>
               <w:rPr>
                 <w:rFonts w:hint="eastAsia"/>
               </w:rPr>
               <w:t>create_time</w:t>
             </w:r>
+            <w:proofErr w:type="spellEnd"/>
           </w:p>
         </w:tc>
         <w:tc>
@@ -641,6 +743,7 @@
             <w:tcW w:w="4261" w:type="dxa"/>
           </w:tcPr>
           <w:p>
+            <w:proofErr w:type="spellStart"/>
             <w:r>
               <w:rPr>
                 <w:rFonts w:hint="eastAsia"/>
@@ -648,19 +751,22 @@
               <w:lastRenderedPageBreak/>
               <w:t>qq</w:t>
             </w:r>
-          </w:p>
-        </w:tc>
-        <w:tc>
-          <w:tcPr>
-            <w:tcW w:w="4261" w:type="dxa"/>
-          </w:tcPr>
-          <w:p>
+            <w:proofErr w:type="spellEnd"/>
+          </w:p>
+        </w:tc>
+        <w:tc>
+          <w:tcPr>
+            <w:tcW w:w="4261" w:type="dxa"/>
+          </w:tcPr>
+          <w:p>
+            <w:proofErr w:type="spellStart"/>
             <w:r>
               <w:rPr>
                 <w:rFonts w:hint="eastAsia"/>
               </w:rPr>
               <w:t>qq</w:t>
             </w:r>
+            <w:proofErr w:type="spellEnd"/>
             <w:r>
               <w:rPr>
                 <w:rFonts w:hint="eastAsia"/>
@@ -704,6 +810,7 @@
             <w:tcW w:w="4261" w:type="dxa"/>
           </w:tcPr>
           <w:p>
+            <w:proofErr w:type="spellStart"/>
             <w:r>
               <w:rPr>
                 <w:rFonts w:hint="eastAsia"/>
@@ -719,6 +826,7 @@
               </w:rPr>
               <w:t>_count</w:t>
             </w:r>
+            <w:proofErr w:type="spellEnd"/>
           </w:p>
         </w:tc>
         <w:tc>
@@ -741,12 +849,14 @@
             <w:tcW w:w="4261" w:type="dxa"/>
           </w:tcPr>
           <w:p>
+            <w:proofErr w:type="spellStart"/>
             <w:r>
               <w:rPr>
                 <w:rFonts w:hint="eastAsia"/>
               </w:rPr>
               <w:t>equal_count</w:t>
             </w:r>
+            <w:proofErr w:type="spellEnd"/>
           </w:p>
         </w:tc>
         <w:tc>
@@ -769,6 +879,7 @@
             <w:tcW w:w="4261" w:type="dxa"/>
           </w:tcPr>
           <w:p>
+            <w:proofErr w:type="spellStart"/>
             <w:r>
               <w:rPr>
                 <w:rFonts w:hint="eastAsia"/>
@@ -784,6 +895,7 @@
               </w:rPr>
               <w:t>_count</w:t>
             </w:r>
+            <w:proofErr w:type="spellEnd"/>
           </w:p>
         </w:tc>
         <w:tc>
@@ -806,6 +918,7 @@
             <w:tcW w:w="4261" w:type="dxa"/>
           </w:tcPr>
           <w:p>
+            <w:proofErr w:type="spellStart"/>
             <w:r>
               <w:rPr>
                 <w:rFonts w:hint="eastAsia"/>
@@ -821,6 +934,7 @@
               </w:rPr>
               <w:t>_count</w:t>
             </w:r>
+            <w:proofErr w:type="spellEnd"/>
           </w:p>
         </w:tc>
         <w:tc>
@@ -843,6 +957,7 @@
             <w:tcW w:w="4261" w:type="dxa"/>
           </w:tcPr>
           <w:p>
+            <w:proofErr w:type="spellStart"/>
             <w:r>
               <w:rPr>
                 <w:rFonts w:hint="eastAsia"/>
@@ -852,6 +967,7 @@
             <w:r>
               <w:t>redie</w:t>
             </w:r>
+            <w:proofErr w:type="spellEnd"/>
           </w:p>
         </w:tc>
         <w:tc>
@@ -884,7 +1000,7 @@
       <w:tblPr>
         <w:tblStyle w:val="a6"/>
         <w:tblW w:w="0" w:type="auto"/>
-        <w:tblLook w:val="04A0"/>
+        <w:tblLook w:val="04A0" w:firstRow="1" w:lastRow="0" w:firstColumn="1" w:lastColumn="0" w:noHBand="0" w:noVBand="1"/>
       </w:tblPr>
       <w:tblGrid>
         <w:gridCol w:w="4261"/>
@@ -955,12 +1071,14 @@
             <w:tcW w:w="4261" w:type="dxa"/>
           </w:tcPr>
           <w:p>
+            <w:proofErr w:type="spellStart"/>
             <w:r>
               <w:rPr>
                 <w:rFonts w:hint="eastAsia"/>
               </w:rPr>
               <w:t>admin_id</w:t>
             </w:r>
+            <w:proofErr w:type="spellEnd"/>
           </w:p>
         </w:tc>
         <w:tc>
@@ -989,12 +1107,14 @@
             <w:tcW w:w="4261" w:type="dxa"/>
           </w:tcPr>
           <w:p>
+            <w:proofErr w:type="spellStart"/>
             <w:r>
               <w:rPr>
                 <w:rFonts w:hint="eastAsia"/>
               </w:rPr>
               <w:t>league_title</w:t>
             </w:r>
+            <w:proofErr w:type="spellEnd"/>
           </w:p>
         </w:tc>
         <w:tc>
@@ -1017,12 +1137,14 @@
             <w:tcW w:w="4261" w:type="dxa"/>
           </w:tcPr>
           <w:p>
+            <w:proofErr w:type="spellStart"/>
             <w:r>
               <w:rPr>
                 <w:rFonts w:hint="eastAsia"/>
               </w:rPr>
               <w:t>league_info</w:t>
             </w:r>
+            <w:proofErr w:type="spellEnd"/>
           </w:p>
         </w:tc>
         <w:tc>
@@ -1045,12 +1167,14 @@
             <w:tcW w:w="4261" w:type="dxa"/>
           </w:tcPr>
           <w:p>
+            <w:proofErr w:type="spellStart"/>
             <w:r>
               <w:rPr>
                 <w:rFonts w:hint="eastAsia"/>
               </w:rPr>
               <w:t>user_count</w:t>
             </w:r>
+            <w:proofErr w:type="spellEnd"/>
           </w:p>
         </w:tc>
         <w:tc>
@@ -1152,6 +1276,7 @@
             <w:tcW w:w="4261" w:type="dxa"/>
           </w:tcPr>
           <w:p>
+            <w:proofErr w:type="spellStart"/>
             <w:r>
               <w:t>I</w:t>
             </w:r>
@@ -1161,6 +1286,7 @@
               </w:rPr>
               <w:t>s_marketing</w:t>
             </w:r>
+            <w:proofErr w:type="spellEnd"/>
           </w:p>
         </w:tc>
         <w:tc>
@@ -1183,6 +1309,7 @@
             <w:tcW w:w="4261" w:type="dxa"/>
           </w:tcPr>
           <w:p>
+            <w:proofErr w:type="spellStart"/>
             <w:r>
               <w:rPr>
                 <w:rFonts w:hint="eastAsia"/>
@@ -1198,18 +1325,14 @@
               </w:rPr>
               <w:t>_start_time</w:t>
             </w:r>
-          </w:p>
-        </w:tc>
-        <w:tc>
-          <w:tcPr>
-            <w:tcW w:w="4261" w:type="dxa"/>
-          </w:tcPr>
-          <w:p>
-            <w:pPr>
-              <w:rPr>
-                <w:rFonts w:hint="eastAsia"/>
-              </w:rPr>
-            </w:pPr>
+            <w:proofErr w:type="spellEnd"/>
+          </w:p>
+        </w:tc>
+        <w:tc>
+          <w:tcPr>
+            <w:tcW w:w="4261" w:type="dxa"/>
+          </w:tcPr>
+          <w:p>
             <w:r>
               <w:rPr>
                 <w:rFonts w:hint="eastAsia"/>
@@ -1225,6 +1348,7 @@
             <w:tcW w:w="4261" w:type="dxa"/>
           </w:tcPr>
           <w:p>
+            <w:proofErr w:type="spellStart"/>
             <w:r>
               <w:rPr>
                 <w:rFonts w:hint="eastAsia"/>
@@ -1240,18 +1364,14 @@
               </w:rPr>
               <w:t>_end_time</w:t>
             </w:r>
-          </w:p>
-        </w:tc>
-        <w:tc>
-          <w:tcPr>
-            <w:tcW w:w="4261" w:type="dxa"/>
-          </w:tcPr>
-          <w:p>
-            <w:pPr>
-              <w:rPr>
-                <w:rFonts w:hint="eastAsia"/>
-              </w:rPr>
-            </w:pPr>
+            <w:proofErr w:type="spellEnd"/>
+          </w:p>
+        </w:tc>
+        <w:tc>
+          <w:tcPr>
+            <w:tcW w:w="4261" w:type="dxa"/>
+          </w:tcPr>
+          <w:p>
             <w:r>
               <w:rPr>
                 <w:rFonts w:hint="eastAsia"/>
@@ -1277,7 +1397,7 @@
       <w:tblPr>
         <w:tblStyle w:val="a6"/>
         <w:tblW w:w="0" w:type="auto"/>
-        <w:tblLook w:val="04A0"/>
+        <w:tblLook w:val="04A0" w:firstRow="1" w:lastRow="0" w:firstColumn="1" w:lastColumn="0" w:noHBand="0" w:noVBand="1"/>
       </w:tblPr>
       <w:tblGrid>
         <w:gridCol w:w="4261"/>
@@ -1348,12 +1468,14 @@
             <w:tcW w:w="4261" w:type="dxa"/>
           </w:tcPr>
           <w:p>
+            <w:proofErr w:type="spellStart"/>
             <w:r>
               <w:rPr>
                 <w:rFonts w:hint="eastAsia"/>
               </w:rPr>
               <w:t>user_id</w:t>
             </w:r>
+            <w:proofErr w:type="spellEnd"/>
           </w:p>
         </w:tc>
         <w:tc>
@@ -1382,12 +1504,14 @@
             <w:tcW w:w="4261" w:type="dxa"/>
           </w:tcPr>
           <w:p>
+            <w:proofErr w:type="spellStart"/>
             <w:r>
               <w:rPr>
                 <w:rFonts w:hint="eastAsia"/>
               </w:rPr>
               <w:t>league_id</w:t>
             </w:r>
+            <w:proofErr w:type="spellEnd"/>
           </w:p>
         </w:tc>
         <w:tc>
@@ -1469,6 +1593,7 @@
             <w:tcW w:w="4261" w:type="dxa"/>
           </w:tcPr>
           <w:p>
+            <w:proofErr w:type="spellStart"/>
             <w:r>
               <w:rPr>
                 <w:rFonts w:hint="eastAsia"/>
@@ -1481,6 +1606,7 @@
               </w:rPr>
               <w:t>_id</w:t>
             </w:r>
+            <w:proofErr w:type="spellEnd"/>
           </w:p>
         </w:tc>
         <w:tc>
@@ -1509,6 +1635,7 @@
             <w:tcW w:w="4261" w:type="dxa"/>
           </w:tcPr>
           <w:p>
+            <w:proofErr w:type="spellStart"/>
             <w:r>
               <w:rPr>
                 <w:rFonts w:hint="eastAsia"/>
@@ -1524,6 +1651,7 @@
               </w:rPr>
               <w:t>_count</w:t>
             </w:r>
+            <w:proofErr w:type="spellEnd"/>
           </w:p>
         </w:tc>
         <w:tc>
@@ -1546,12 +1674,14 @@
             <w:tcW w:w="4261" w:type="dxa"/>
           </w:tcPr>
           <w:p>
+            <w:proofErr w:type="spellStart"/>
             <w:r>
               <w:rPr>
                 <w:rFonts w:hint="eastAsia"/>
               </w:rPr>
               <w:t>equal_count</w:t>
             </w:r>
+            <w:proofErr w:type="spellEnd"/>
           </w:p>
         </w:tc>
         <w:tc>
@@ -1574,6 +1704,7 @@
             <w:tcW w:w="4261" w:type="dxa"/>
           </w:tcPr>
           <w:p>
+            <w:proofErr w:type="spellStart"/>
             <w:r>
               <w:rPr>
                 <w:rFonts w:hint="eastAsia"/>
@@ -1589,6 +1720,7 @@
               </w:rPr>
               <w:t>_count</w:t>
             </w:r>
+            <w:proofErr w:type="spellEnd"/>
           </w:p>
         </w:tc>
         <w:tc>
@@ -1611,6 +1743,7 @@
             <w:tcW w:w="4261" w:type="dxa"/>
           </w:tcPr>
           <w:p>
+            <w:proofErr w:type="spellStart"/>
             <w:r>
               <w:rPr>
                 <w:rFonts w:hint="eastAsia"/>
@@ -1626,6 +1759,7 @@
               </w:rPr>
               <w:t>_count</w:t>
             </w:r>
+            <w:proofErr w:type="spellEnd"/>
           </w:p>
         </w:tc>
         <w:tc>
@@ -1648,11 +1782,7 @@
             <w:tcW w:w="4261" w:type="dxa"/>
           </w:tcPr>
           <w:p>
-            <w:pPr>
-              <w:rPr>
-                <w:rFonts w:hint="eastAsia"/>
-              </w:rPr>
-            </w:pPr>
+            <w:proofErr w:type="spellStart"/>
             <w:r>
               <w:t>I</w:t>
             </w:r>
@@ -1662,18 +1792,14 @@
               </w:rPr>
               <w:t>s_exit</w:t>
             </w:r>
-          </w:p>
-        </w:tc>
-        <w:tc>
-          <w:tcPr>
-            <w:tcW w:w="4261" w:type="dxa"/>
-          </w:tcPr>
-          <w:p>
-            <w:pPr>
-              <w:rPr>
-                <w:rFonts w:hint="eastAsia"/>
-              </w:rPr>
-            </w:pPr>
+            <w:proofErr w:type="spellEnd"/>
+          </w:p>
+        </w:tc>
+        <w:tc>
+          <w:tcPr>
+            <w:tcW w:w="4261" w:type="dxa"/>
+          </w:tcPr>
+          <w:p>
             <w:r>
               <w:rPr>
                 <w:rFonts w:hint="eastAsia"/>
@@ -1692,7 +1818,14 @@
         <w:rPr>
           <w:rFonts w:hint="eastAsia"/>
         </w:rPr>
-        <w:t>竞拍球员</w:t>
+        <w:t>竞</w:t>
+      </w:r>
+      <w:proofErr w:type="gramStart"/>
+      <w:r>
+        <w:rPr>
+          <w:rFonts w:hint="eastAsia"/>
+        </w:rPr>
+        <w:t>拍球员</w:t>
       </w:r>
       <w:r>
         <w:rPr>
@@ -1700,12 +1833,13 @@
         </w:rPr>
         <w:t>信息</w:t>
       </w:r>
+      <w:proofErr w:type="gramEnd"/>
     </w:p>
     <w:tbl>
       <w:tblPr>
         <w:tblStyle w:val="a6"/>
         <w:tblW w:w="0" w:type="auto"/>
-        <w:tblLook w:val="04A0"/>
+        <w:tblLook w:val="04A0" w:firstRow="1" w:lastRow="0" w:firstColumn="1" w:lastColumn="0" w:noHBand="0" w:noVBand="1"/>
       </w:tblPr>
       <w:tblGrid>
         <w:gridCol w:w="4261"/>
@@ -1773,6 +1907,7 @@
             <w:tcW w:w="4261" w:type="dxa"/>
           </w:tcPr>
           <w:p>
+            <w:proofErr w:type="spellStart"/>
             <w:r>
               <w:rPr>
                 <w:rFonts w:hint="eastAsia"/>
@@ -1780,6 +1915,7 @@
               <w:lastRenderedPageBreak/>
               <w:t>ieague_id</w:t>
             </w:r>
+            <w:proofErr w:type="spellEnd"/>
           </w:p>
         </w:tc>
         <w:tc>
@@ -1808,12 +1944,14 @@
             <w:tcW w:w="4261" w:type="dxa"/>
           </w:tcPr>
           <w:p>
+            <w:proofErr w:type="spellStart"/>
             <w:r>
               <w:rPr>
                 <w:rFonts w:hint="eastAsia"/>
               </w:rPr>
               <w:t>player_id</w:t>
             </w:r>
+            <w:proofErr w:type="spellEnd"/>
           </w:p>
         </w:tc>
         <w:tc>
@@ -1842,12 +1980,14 @@
             <w:tcW w:w="4261" w:type="dxa"/>
           </w:tcPr>
           <w:p>
+            <w:proofErr w:type="spellStart"/>
             <w:r>
               <w:rPr>
                 <w:rFonts w:hint="eastAsia"/>
               </w:rPr>
               <w:t>player_price</w:t>
             </w:r>
+            <w:proofErr w:type="spellEnd"/>
           </w:p>
         </w:tc>
         <w:tc>
@@ -1870,29 +2010,21 @@
             <w:tcW w:w="4261" w:type="dxa"/>
           </w:tcPr>
           <w:p>
-            <w:pPr>
-              <w:rPr>
-                <w:rFonts w:hint="eastAsia"/>
-              </w:rPr>
-            </w:pPr>
+            <w:proofErr w:type="spellStart"/>
             <w:r>
               <w:rPr>
                 <w:rFonts w:hint="eastAsia"/>
               </w:rPr>
               <w:t>is_exist</w:t>
             </w:r>
-          </w:p>
-        </w:tc>
-        <w:tc>
-          <w:tcPr>
-            <w:tcW w:w="4261" w:type="dxa"/>
-          </w:tcPr>
-          <w:p>
-            <w:pPr>
-              <w:rPr>
-                <w:rFonts w:hint="eastAsia"/>
-              </w:rPr>
-            </w:pPr>
+            <w:proofErr w:type="spellEnd"/>
+          </w:p>
+        </w:tc>
+        <w:tc>
+          <w:tcPr>
+            <w:tcW w:w="4261" w:type="dxa"/>
+          </w:tcPr>
+          <w:p>
             <w:r>
               <w:rPr>
                 <w:rFonts w:hint="eastAsia"/>
@@ -1918,7 +2050,7 @@
       <w:tblPr>
         <w:tblStyle w:val="a6"/>
         <w:tblW w:w="0" w:type="auto"/>
-        <w:tblLook w:val="04A0"/>
+        <w:tblLook w:val="04A0" w:firstRow="1" w:lastRow="0" w:firstColumn="1" w:lastColumn="0" w:noHBand="0" w:noVBand="1"/>
       </w:tblPr>
       <w:tblGrid>
         <w:gridCol w:w="4261"/>
@@ -1989,12 +2121,14 @@
             <w:tcW w:w="4261" w:type="dxa"/>
           </w:tcPr>
           <w:p>
+            <w:proofErr w:type="spellStart"/>
             <w:r>
               <w:rPr>
                 <w:rFonts w:hint="eastAsia"/>
               </w:rPr>
               <w:t>league_id</w:t>
             </w:r>
+            <w:proofErr w:type="spellEnd"/>
           </w:p>
         </w:tc>
         <w:tc>
@@ -2023,12 +2157,14 @@
             <w:tcW w:w="4261" w:type="dxa"/>
           </w:tcPr>
           <w:p>
+            <w:proofErr w:type="spellStart"/>
             <w:r>
               <w:rPr>
                 <w:rFonts w:hint="eastAsia"/>
               </w:rPr>
               <w:t>player_id</w:t>
             </w:r>
+            <w:proofErr w:type="spellEnd"/>
           </w:p>
         </w:tc>
         <w:tc>
@@ -2057,52 +2193,84 @@
             <w:tcW w:w="4261" w:type="dxa"/>
           </w:tcPr>
           <w:p>
+            <w:proofErr w:type="spellStart"/>
             <w:r>
               <w:rPr>
                 <w:rFonts w:hint="eastAsia"/>
               </w:rPr>
               <w:t>max_price</w:t>
             </w:r>
-          </w:p>
-        </w:tc>
-        <w:tc>
-          <w:tcPr>
-            <w:tcW w:w="4261" w:type="dxa"/>
-          </w:tcPr>
-          <w:p>
-            <w:r>
-              <w:rPr>
-                <w:rFonts w:hint="eastAsia"/>
-              </w:rPr>
-              <w:t>当前最高价</w:t>
-            </w:r>
-          </w:p>
-        </w:tc>
-      </w:tr>
-      <w:tr>
-        <w:tc>
-          <w:tcPr>
-            <w:tcW w:w="4261" w:type="dxa"/>
-          </w:tcPr>
-          <w:p>
+            <w:proofErr w:type="spellEnd"/>
+          </w:p>
+        </w:tc>
+        <w:tc>
+          <w:tcPr>
+            <w:tcW w:w="4261" w:type="dxa"/>
+          </w:tcPr>
+          <w:p>
+            <w:r>
+              <w:rPr>
+                <w:rFonts w:hint="eastAsia"/>
+              </w:rPr>
+              <w:t>当前</w:t>
+            </w:r>
+            <w:proofErr w:type="gramStart"/>
+            <w:r>
+              <w:rPr>
+                <w:rFonts w:hint="eastAsia"/>
+              </w:rPr>
+              <w:t>最</w:t>
+            </w:r>
+            <w:proofErr w:type="gramEnd"/>
+            <w:r>
+              <w:rPr>
+                <w:rFonts w:hint="eastAsia"/>
+              </w:rPr>
+              <w:t>高价</w:t>
+            </w:r>
+          </w:p>
+        </w:tc>
+      </w:tr>
+      <w:tr>
+        <w:tc>
+          <w:tcPr>
+            <w:tcW w:w="4261" w:type="dxa"/>
+          </w:tcPr>
+          <w:p>
+            <w:proofErr w:type="spellStart"/>
             <w:r>
               <w:rPr>
                 <w:rFonts w:hint="eastAsia"/>
               </w:rPr>
               <w:t>user_id</w:t>
             </w:r>
-          </w:p>
-        </w:tc>
-        <w:tc>
-          <w:tcPr>
-            <w:tcW w:w="4261" w:type="dxa"/>
-          </w:tcPr>
-          <w:p>
-            <w:r>
-              <w:rPr>
-                <w:rFonts w:hint="eastAsia"/>
-              </w:rPr>
-              <w:t>当前出最高价的用户</w:t>
+            <w:proofErr w:type="spellEnd"/>
+          </w:p>
+        </w:tc>
+        <w:tc>
+          <w:tcPr>
+            <w:tcW w:w="4261" w:type="dxa"/>
+          </w:tcPr>
+          <w:p>
+            <w:r>
+              <w:rPr>
+                <w:rFonts w:hint="eastAsia"/>
+              </w:rPr>
+              <w:t>当前出</w:t>
+            </w:r>
+            <w:proofErr w:type="gramStart"/>
+            <w:r>
+              <w:rPr>
+                <w:rFonts w:hint="eastAsia"/>
+              </w:rPr>
+              <w:t>最</w:t>
+            </w:r>
+            <w:proofErr w:type="gramEnd"/>
+            <w:r>
+              <w:rPr>
+                <w:rFonts w:hint="eastAsia"/>
+              </w:rPr>
+              <w:t>高价的用户</w:t>
             </w:r>
             <w:r>
               <w:rPr>
@@ -2141,7 +2309,7 @@
       <w:tblPr>
         <w:tblStyle w:val="a6"/>
         <w:tblW w:w="0" w:type="auto"/>
-        <w:tblLook w:val="04A0"/>
+        <w:tblLook w:val="04A0" w:firstRow="1" w:lastRow="0" w:firstColumn="1" w:lastColumn="0" w:noHBand="0" w:noVBand="1"/>
       </w:tblPr>
       <w:tblGrid>
         <w:gridCol w:w="4261"/>
@@ -2209,12 +2377,14 @@
             <w:tcW w:w="4261" w:type="dxa"/>
           </w:tcPr>
           <w:p>
+            <w:proofErr w:type="spellStart"/>
             <w:r>
               <w:rPr>
                 <w:rFonts w:hint="eastAsia"/>
               </w:rPr>
               <w:t>player_id</w:t>
             </w:r>
+            <w:proofErr w:type="spellEnd"/>
           </w:p>
         </w:tc>
         <w:tc>
@@ -2243,12 +2413,14 @@
             <w:tcW w:w="4261" w:type="dxa"/>
           </w:tcPr>
           <w:p>
+            <w:proofErr w:type="spellStart"/>
             <w:r>
               <w:rPr>
                 <w:rFonts w:hint="eastAsia"/>
               </w:rPr>
               <w:t>club_id</w:t>
             </w:r>
+            <w:proofErr w:type="spellEnd"/>
           </w:p>
         </w:tc>
         <w:tc>
@@ -2271,12 +2443,14 @@
             <w:tcW w:w="4261" w:type="dxa"/>
           </w:tcPr>
           <w:p>
+            <w:proofErr w:type="spellStart"/>
             <w:r>
               <w:rPr>
                 <w:rFonts w:hint="eastAsia"/>
               </w:rPr>
               <w:t>league_id</w:t>
             </w:r>
+            <w:proofErr w:type="spellEnd"/>
           </w:p>
         </w:tc>
         <w:tc>
@@ -2305,12 +2479,14 @@
             <w:tcW w:w="4261" w:type="dxa"/>
           </w:tcPr>
           <w:p>
+            <w:proofErr w:type="spellStart"/>
             <w:r>
               <w:rPr>
                 <w:rFonts w:hint="eastAsia"/>
               </w:rPr>
               <w:t>goals_count</w:t>
             </w:r>
+            <w:proofErr w:type="spellEnd"/>
           </w:p>
         </w:tc>
         <w:tc>
@@ -2333,6 +2509,7 @@
             <w:tcW w:w="4261" w:type="dxa"/>
           </w:tcPr>
           <w:p>
+            <w:proofErr w:type="spellStart"/>
             <w:r>
               <w:t>assist</w:t>
             </w:r>
@@ -2342,6 +2519,7 @@
               </w:rPr>
               <w:t>_count</w:t>
             </w:r>
+            <w:proofErr w:type="spellEnd"/>
           </w:p>
         </w:tc>
         <w:tc>
@@ -2364,12 +2542,14 @@
             <w:tcW w:w="4261" w:type="dxa"/>
           </w:tcPr>
           <w:p>
+            <w:proofErr w:type="spellStart"/>
             <w:r>
               <w:rPr>
                 <w:rFonts w:hint="eastAsia"/>
               </w:rPr>
               <w:t>yellow_count</w:t>
             </w:r>
+            <w:proofErr w:type="spellEnd"/>
           </w:p>
         </w:tc>
         <w:tc>
@@ -2392,12 +2572,14 @@
             <w:tcW w:w="4261" w:type="dxa"/>
           </w:tcPr>
           <w:p>
+            <w:proofErr w:type="spellStart"/>
             <w:r>
               <w:rPr>
                 <w:rFonts w:hint="eastAsia"/>
               </w:rPr>
               <w:t>red_count</w:t>
             </w:r>
+            <w:proofErr w:type="spellEnd"/>
           </w:p>
         </w:tc>
         <w:tc>
@@ -2430,7 +2612,7 @@
       <w:tblPr>
         <w:tblStyle w:val="a6"/>
         <w:tblW w:w="0" w:type="auto"/>
-        <w:tblLook w:val="04A0"/>
+        <w:tblLook w:val="04A0" w:firstRow="1" w:lastRow="0" w:firstColumn="1" w:lastColumn="0" w:noHBand="0" w:noVBand="1"/>
       </w:tblPr>
       <w:tblGrid>
         <w:gridCol w:w="4261"/>
@@ -2589,7 +2771,7 @@
       <w:tblPr>
         <w:tblStyle w:val="a6"/>
         <w:tblW w:w="0" w:type="auto"/>
-        <w:tblLook w:val="04A0"/>
+        <w:tblLook w:val="04A0" w:firstRow="1" w:lastRow="0" w:firstColumn="1" w:lastColumn="0" w:noHBand="0" w:noVBand="1"/>
       </w:tblPr>
       <w:tblGrid>
         <w:gridCol w:w="4261"/>
@@ -2685,12 +2867,14 @@
             <w:tcW w:w="4261" w:type="dxa"/>
           </w:tcPr>
           <w:p>
+            <w:proofErr w:type="spellStart"/>
             <w:r>
               <w:rPr>
                 <w:rFonts w:hint="eastAsia"/>
               </w:rPr>
               <w:t>club_id</w:t>
             </w:r>
+            <w:proofErr w:type="spellEnd"/>
           </w:p>
         </w:tc>
         <w:tc>
@@ -2719,8 +2903,16 @@
                 <w:rFonts w:hint="eastAsia"/>
               </w:rPr>
               <w:lastRenderedPageBreak/>
-              <w:t>………………………………………………</w:t>
-            </w:r>
+              <w:t>……</w:t>
+            </w:r>
+            <w:proofErr w:type="gramStart"/>
+            <w:r>
+              <w:rPr>
+                <w:rFonts w:hint="eastAsia"/>
+              </w:rPr>
+              <w:t>…………………………………………</w:t>
+            </w:r>
+            <w:proofErr w:type="gramEnd"/>
           </w:p>
         </w:tc>
       </w:tr>
@@ -2740,7 +2932,7 @@
       <w:tblPr>
         <w:tblStyle w:val="a6"/>
         <w:tblW w:w="0" w:type="auto"/>
-        <w:tblLook w:val="04A0"/>
+        <w:tblLook w:val="04A0" w:firstRow="1" w:lastRow="0" w:firstColumn="1" w:lastColumn="0" w:noHBand="0" w:noVBand="1"/>
       </w:tblPr>
       <w:tblGrid>
         <w:gridCol w:w="4261"/>
@@ -2808,12 +3000,14 @@
             <w:tcW w:w="4261" w:type="dxa"/>
           </w:tcPr>
           <w:p>
+            <w:proofErr w:type="spellStart"/>
             <w:r>
               <w:rPr>
                 <w:rFonts w:hint="eastAsia"/>
               </w:rPr>
               <w:t>league_id</w:t>
             </w:r>
+            <w:proofErr w:type="spellEnd"/>
           </w:p>
         </w:tc>
         <w:tc>
@@ -2842,12 +3036,14 @@
             <w:tcW w:w="4261" w:type="dxa"/>
           </w:tcPr>
           <w:p>
+            <w:proofErr w:type="spellStart"/>
             <w:r>
               <w:rPr>
                 <w:rFonts w:hint="eastAsia"/>
               </w:rPr>
               <w:t>owner_user_id</w:t>
             </w:r>
+            <w:proofErr w:type="spellEnd"/>
           </w:p>
         </w:tc>
         <w:tc>
@@ -2876,12 +3072,14 @@
             <w:tcW w:w="4261" w:type="dxa"/>
           </w:tcPr>
           <w:p>
+            <w:proofErr w:type="spellStart"/>
             <w:r>
               <w:rPr>
                 <w:rFonts w:hint="eastAsia"/>
               </w:rPr>
               <w:t>guest_user_id</w:t>
             </w:r>
+            <w:proofErr w:type="spellEnd"/>
           </w:p>
         </w:tc>
         <w:tc>
@@ -2910,12 +3108,14 @@
             <w:tcW w:w="4261" w:type="dxa"/>
           </w:tcPr>
           <w:p>
+            <w:proofErr w:type="spellStart"/>
             <w:r>
               <w:rPr>
                 <w:rFonts w:hint="eastAsia"/>
               </w:rPr>
               <w:t>owner_goals</w:t>
             </w:r>
+            <w:proofErr w:type="spellEnd"/>
           </w:p>
         </w:tc>
         <w:tc>
@@ -2938,12 +3138,14 @@
             <w:tcW w:w="4261" w:type="dxa"/>
           </w:tcPr>
           <w:p>
+            <w:proofErr w:type="spellStart"/>
             <w:r>
               <w:rPr>
                 <w:rFonts w:hint="eastAsia"/>
               </w:rPr>
               <w:t>guest_goals</w:t>
             </w:r>
+            <w:proofErr w:type="spellEnd"/>
           </w:p>
         </w:tc>
         <w:tc>
@@ -2966,12 +3168,14 @@
             <w:tcW w:w="4261" w:type="dxa"/>
           </w:tcPr>
           <w:p>
+            <w:proofErr w:type="spellStart"/>
             <w:r>
               <w:rPr>
                 <w:rFonts w:hint="eastAsia"/>
               </w:rPr>
               <w:t>owner_club_id</w:t>
             </w:r>
+            <w:proofErr w:type="spellEnd"/>
           </w:p>
         </w:tc>
         <w:tc>
@@ -2994,12 +3198,14 @@
             <w:tcW w:w="4261" w:type="dxa"/>
           </w:tcPr>
           <w:p>
+            <w:proofErr w:type="spellStart"/>
             <w:r>
               <w:rPr>
                 <w:rFonts w:hint="eastAsia"/>
               </w:rPr>
               <w:t>guest_club_id</w:t>
             </w:r>
+            <w:proofErr w:type="spellEnd"/>
           </w:p>
         </w:tc>
         <w:tc>
@@ -3022,12 +3228,14 @@
             <w:tcW w:w="4261" w:type="dxa"/>
           </w:tcPr>
           <w:p>
+            <w:proofErr w:type="spellStart"/>
             <w:r>
               <w:rPr>
                 <w:rFonts w:hint="eastAsia"/>
               </w:rPr>
               <w:t>goal_player_list</w:t>
             </w:r>
+            <w:proofErr w:type="spellEnd"/>
           </w:p>
         </w:tc>
         <w:tc>
@@ -3050,12 +3258,14 @@
             <w:tcW w:w="4261" w:type="dxa"/>
           </w:tcPr>
           <w:p>
+            <w:proofErr w:type="spellStart"/>
             <w:r>
               <w:rPr>
                 <w:rFonts w:hint="eastAsia"/>
               </w:rPr>
               <w:t>yellow_card_list</w:t>
             </w:r>
+            <w:proofErr w:type="spellEnd"/>
           </w:p>
         </w:tc>
         <w:tc>
@@ -3078,12 +3288,14 @@
             <w:tcW w:w="4261" w:type="dxa"/>
           </w:tcPr>
           <w:p>
+            <w:proofErr w:type="spellStart"/>
             <w:r>
               <w:rPr>
                 <w:rFonts w:hint="eastAsia"/>
               </w:rPr>
               <w:t>red_card_list</w:t>
             </w:r>
+            <w:proofErr w:type="spellEnd"/>
           </w:p>
         </w:tc>
         <w:tc>
@@ -3106,6 +3318,7 @@
             <w:tcW w:w="4261" w:type="dxa"/>
           </w:tcPr>
           <w:p>
+            <w:proofErr w:type="spellStart"/>
             <w:r>
               <w:rPr>
                 <w:rFonts w:hint="eastAsia"/>
@@ -3118,6 +3331,7 @@
               </w:rPr>
               <w:t>e</w:t>
             </w:r>
+            <w:proofErr w:type="spellEnd"/>
           </w:p>
         </w:tc>
         <w:tc>
@@ -3150,7 +3364,7 @@
       <w:tblPr>
         <w:tblStyle w:val="a6"/>
         <w:tblW w:w="0" w:type="auto"/>
-        <w:tblLook w:val="04A0"/>
+        <w:tblLook w:val="04A0" w:firstRow="1" w:lastRow="0" w:firstColumn="1" w:lastColumn="0" w:noHBand="0" w:noVBand="1"/>
       </w:tblPr>
       <w:tblGrid>
         <w:gridCol w:w="4261"/>
@@ -3218,12 +3432,14 @@
             <w:tcW w:w="4261" w:type="dxa"/>
           </w:tcPr>
           <w:p>
+            <w:proofErr w:type="spellStart"/>
             <w:r>
               <w:rPr>
                 <w:rFonts w:hint="eastAsia"/>
               </w:rPr>
               <w:t>user_id</w:t>
             </w:r>
+            <w:proofErr w:type="spellEnd"/>
           </w:p>
         </w:tc>
         <w:tc>
@@ -3252,12 +3468,14 @@
             <w:tcW w:w="4261" w:type="dxa"/>
           </w:tcPr>
           <w:p>
+            <w:proofErr w:type="spellStart"/>
             <w:r>
               <w:rPr>
                 <w:rFonts w:hint="eastAsia"/>
               </w:rPr>
               <w:t>league_id</w:t>
             </w:r>
+            <w:proofErr w:type="spellEnd"/>
           </w:p>
         </w:tc>
         <w:tc>
@@ -3286,12 +3504,14 @@
             <w:tcW w:w="4261" w:type="dxa"/>
           </w:tcPr>
           <w:p>
+            <w:proofErr w:type="spellStart"/>
             <w:r>
               <w:rPr>
                 <w:rFonts w:hint="eastAsia"/>
               </w:rPr>
               <w:t>join_info</w:t>
             </w:r>
+            <w:proofErr w:type="spellEnd"/>
           </w:p>
         </w:tc>
         <w:tc>
@@ -3314,12 +3534,14 @@
             <w:tcW w:w="4261" w:type="dxa"/>
           </w:tcPr>
           <w:p>
+            <w:proofErr w:type="spellStart"/>
             <w:r>
               <w:rPr>
                 <w:rFonts w:hint="eastAsia"/>
               </w:rPr>
               <w:t>is_pass</w:t>
             </w:r>
+            <w:proofErr w:type="spellEnd"/>
           </w:p>
         </w:tc>
         <w:tc>
@@ -3340,9 +3562,6 @@
     <w:p>
       <w:pPr>
         <w:pStyle w:val="2"/>
-        <w:rPr>
-          <w:rFonts w:hint="eastAsia"/>
-        </w:rPr>
       </w:pPr>
       <w:r>
         <w:rPr>
@@ -3354,15 +3573,18 @@
     <w:p>
       <w:pPr>
         <w:pStyle w:val="3"/>
-        <w:rPr>
-          <w:rFonts w:hint="eastAsia"/>
-        </w:rPr>
-      </w:pPr>
-      <w:r>
-        <w:rPr>
-          <w:rFonts w:hint="eastAsia"/>
-        </w:rPr>
-        <w:t>注册/</w:t>
+      </w:pPr>
+      <w:r>
+        <w:rPr>
+          <w:rFonts w:hint="eastAsia"/>
+        </w:rPr>
+        <w:t>注册</w:t>
+      </w:r>
+      <w:r>
+        <w:rPr>
+          <w:rFonts w:hint="eastAsia"/>
+        </w:rPr>
+        <w:t>/</w:t>
       </w:r>
       <w:r>
         <w:rPr>
@@ -3372,36 +3594,38 @@
       </w:r>
     </w:p>
     <w:p>
-      <w:pPr>
-        <w:rPr>
-          <w:rFonts w:hint="eastAsia"/>
-        </w:rPr>
-      </w:pPr>
       <w:r>
         <w:rPr>
           <w:rFonts w:hint="eastAsia"/>
         </w:rPr>
         <w:t>用户在此模块注册或登陆</w:t>
       </w:r>
+      <w:proofErr w:type="spellStart"/>
       <w:r>
         <w:rPr>
           <w:rFonts w:hint="eastAsia"/>
         </w:rPr>
         <w:t>PesXp</w:t>
       </w:r>
-      <w:r>
-        <w:rPr>
-          <w:rFonts w:hint="eastAsia"/>
-        </w:rPr>
-        <w:t>大师联赛系统。</w:t>
+      <w:proofErr w:type="spellEnd"/>
+      <w:proofErr w:type="gramStart"/>
+      <w:r>
+        <w:rPr>
+          <w:rFonts w:hint="eastAsia"/>
+        </w:rPr>
+        <w:t>大师联赛</w:t>
+      </w:r>
+      <w:proofErr w:type="gramEnd"/>
+      <w:r>
+        <w:rPr>
+          <w:rFonts w:hint="eastAsia"/>
+        </w:rPr>
+        <w:t>系统。</w:t>
       </w:r>
     </w:p>
     <w:p>
       <w:pPr>
         <w:pStyle w:val="3"/>
-        <w:rPr>
-          <w:rFonts w:hint="eastAsia"/>
-        </w:rPr>
       </w:pPr>
       <w:r>
         <w:rPr>
@@ -3411,11 +3635,6 @@
       </w:r>
     </w:p>
     <w:p>
-      <w:pPr>
-        <w:rPr>
-          <w:rFonts w:hint="eastAsia"/>
-        </w:rPr>
-      </w:pPr>
       <w:r>
         <w:rPr>
           <w:rFonts w:hint="eastAsia"/>
@@ -3426,9 +3645,6 @@
     <w:p>
       <w:pPr>
         <w:pStyle w:val="3"/>
-        <w:rPr>
-          <w:rFonts w:hint="eastAsia"/>
-        </w:rPr>
       </w:pPr>
       <w:r>
         <w:rPr>
@@ -3439,11 +3655,6 @@
       </w:r>
     </w:p>
     <w:p>
-      <w:pPr>
-        <w:rPr>
-          <w:rFonts w:hint="eastAsia"/>
-        </w:rPr>
-      </w:pPr>
       <w:r>
         <w:rPr>
           <w:rFonts w:hint="eastAsia"/>
@@ -3478,29 +3689,53 @@
         <w:rPr>
           <w:rFonts w:hint="eastAsia"/>
         </w:rPr>
-        <w:t>标签查看更详细的参赛球队信息、赛程、排行榜、射手榜、助攻榜和荣誉大殿等模块。</w:t>
+        <w:t>标签查看更详细的参赛球队信息、</w:t>
+      </w:r>
+      <w:r>
+        <w:rPr>
+          <w:rFonts w:hint="eastAsia"/>
+        </w:rPr>
+        <w:t>我的球队</w:t>
+      </w:r>
+      <w:r>
+        <w:rPr>
+          <w:rFonts w:hint="eastAsia"/>
+        </w:rPr>
+        <w:t>、</w:t>
+      </w:r>
+      <w:bookmarkStart w:id="0" w:name="_GoBack"/>
+      <w:bookmarkEnd w:id="0"/>
+      <w:r>
+        <w:rPr>
+          <w:rFonts w:hint="eastAsia"/>
+        </w:rPr>
+        <w:t>赛程、排行榜、射手榜、助攻榜和荣誉大殿等模块。</w:t>
       </w:r>
     </w:p>
     <w:p>
       <w:pPr>
         <w:pStyle w:val="3"/>
-        <w:rPr>
-          <w:rFonts w:hint="eastAsia"/>
-        </w:rPr>
-      </w:pPr>
-      <w:r>
-        <w:rPr>
-          <w:rFonts w:hint="eastAsia"/>
-        </w:rPr>
-        <w:t>报名/退赛模块</w:t>
+      </w:pPr>
+      <w:r>
+        <w:rPr>
+          <w:rFonts w:hint="eastAsia"/>
+        </w:rPr>
+        <w:t>报名</w:t>
+      </w:r>
+      <w:r>
+        <w:rPr>
+          <w:rFonts w:hint="eastAsia"/>
+        </w:rPr>
+        <w:t>/</w:t>
+      </w:r>
+      <w:r>
+        <w:rPr>
+          <w:rFonts w:hint="eastAsia"/>
+        </w:rPr>
+        <w:t>退赛模块</w:t>
       </w:r>
     </w:p>
     <w:p>
-      <w:pPr>
-        <w:rPr>
-          <w:rFonts w:hint="eastAsia"/>
-        </w:rPr>
-      </w:pPr>
       <w:r>
         <w:rPr>
           <w:rFonts w:hint="eastAsia"/>
@@ -3523,9 +3758,6 @@
     <w:p>
       <w:pPr>
         <w:pStyle w:val="3"/>
-        <w:rPr>
-          <w:rFonts w:hint="eastAsia"/>
-        </w:rPr>
       </w:pPr>
       <w:r>
         <w:rPr>
@@ -3535,11 +3767,6 @@
       </w:r>
     </w:p>
     <w:p>
-      <w:pPr>
-        <w:rPr>
-          <w:rFonts w:hint="eastAsia"/>
-        </w:rPr>
-      </w:pPr>
       <w:r>
         <w:rPr>
           <w:rFonts w:hint="eastAsia"/>
@@ -3550,9 +3777,6 @@
     <w:p>
       <w:pPr>
         <w:pStyle w:val="3"/>
-        <w:rPr>
-          <w:rFonts w:hint="eastAsia"/>
-        </w:rPr>
       </w:pPr>
       <w:r>
         <w:rPr>
@@ -3562,11 +3786,6 @@
       </w:r>
     </w:p>
     <w:p>
-      <w:pPr>
-        <w:rPr>
-          <w:rFonts w:hint="eastAsia"/>
-        </w:rPr>
-      </w:pPr>
       <w:r>
         <w:rPr>
           <w:rFonts w:hint="eastAsia"/>
@@ -3577,9 +3796,6 @@
     <w:p>
       <w:pPr>
         <w:pStyle w:val="3"/>
-        <w:rPr>
-          <w:rFonts w:hint="eastAsia"/>
-        </w:rPr>
       </w:pPr>
       <w:r>
         <w:rPr>
@@ -3589,11 +3805,6 @@
       </w:r>
     </w:p>
     <w:p>
-      <w:pPr>
-        <w:rPr>
-          <w:rFonts w:hint="eastAsia"/>
-        </w:rPr>
-      </w:pPr>
       <w:r>
         <w:rPr>
           <w:rFonts w:hint="eastAsia"/>
@@ -3604,9 +3815,6 @@
     <w:p>
       <w:pPr>
         <w:pStyle w:val="3"/>
-        <w:rPr>
-          <w:rFonts w:hint="eastAsia"/>
-        </w:rPr>
       </w:pPr>
       <w:r>
         <w:rPr>
@@ -3616,11 +3824,6 @@
       </w:r>
     </w:p>
     <w:p>
-      <w:pPr>
-        <w:rPr>
-          <w:rFonts w:hint="eastAsia"/>
-        </w:rPr>
-      </w:pPr>
       <w:r>
         <w:rPr>
           <w:rFonts w:hint="eastAsia"/>
@@ -3685,15 +3888,24 @@
     <w:p>
       <w:pPr>
         <w:pStyle w:val="3"/>
-        <w:rPr>
-          <w:rFonts w:hint="eastAsia"/>
-        </w:rPr>
-      </w:pPr>
-      <w:r>
-        <w:rPr>
-          <w:rFonts w:hint="eastAsia"/>
-        </w:rPr>
-        <w:t>球队/球员挂牌</w:t>
+      </w:pPr>
+      <w:r>
+        <w:rPr>
+          <w:rFonts w:hint="eastAsia"/>
+        </w:rPr>
+        <w:t>球队</w:t>
+      </w:r>
+      <w:r>
+        <w:rPr>
+          <w:rFonts w:hint="eastAsia"/>
+        </w:rPr>
+        <w:t>/</w:t>
+      </w:r>
+      <w:r>
+        <w:rPr>
+          <w:rFonts w:hint="eastAsia"/>
+        </w:rPr>
+        <w:t>球员挂牌</w:t>
       </w:r>
       <w:r>
         <w:rPr>
@@ -3703,11 +3915,6 @@
       </w:r>
     </w:p>
     <w:p>
-      <w:pPr>
-        <w:rPr>
-          <w:rFonts w:hint="eastAsia"/>
-        </w:rPr>
-      </w:pPr>
       <w:r>
         <w:rPr>
           <w:rFonts w:hint="eastAsia"/>
@@ -3718,9 +3925,6 @@
     <w:p>
       <w:pPr>
         <w:pStyle w:val="3"/>
-        <w:rPr>
-          <w:rFonts w:hint="eastAsia"/>
-        </w:rPr>
       </w:pPr>
       <w:r>
         <w:rPr>
@@ -3734,7 +3938,21 @@
         <w:rPr>
           <w:rFonts w:hint="eastAsia"/>
         </w:rPr>
-        <w:t>参与竞拍某个球员，在竞拍时间结束前价高者则获得该球员，对于顺位球员、先拍先得。</w:t>
+        <w:t>参与竞拍某个球员，在竞拍时间</w:t>
+      </w:r>
+      <w:proofErr w:type="gramStart"/>
+      <w:r>
+        <w:rPr>
+          <w:rFonts w:hint="eastAsia"/>
+        </w:rPr>
+        <w:t>结束前价高者</w:t>
+      </w:r>
+      <w:proofErr w:type="gramEnd"/>
+      <w:r>
+        <w:rPr>
+          <w:rFonts w:hint="eastAsia"/>
+        </w:rPr>
+        <w:t>则获得该球员，对于顺位球员、先拍先得。</w:t>
       </w:r>
     </w:p>
     <w:sectPr>
@@ -3748,7 +3966,7 @@
 </file>
 
 <file path=word/endnotes.xml><?xml version="1.0" encoding="utf-8"?>
-<w:endnotes xmlns:ve="http://schemas.openxmlformats.org/markup-compatibility/2006" xmlns:o="urn:schemas-microsoft-com:office:office" xmlns:r="http://schemas.openxmlformats.org/officeDocument/2006/relationships" xmlns:m="http://schemas.openxmlformats.org/officeDocument/2006/math" xmlns:v="urn:schemas-microsoft-com:vml" xmlns:wp="http://schemas.openxmlformats.org/drawingml/2006/wordprocessingDrawing" xmlns:w10="urn:schemas-microsoft-com:office:word" xmlns:w="http://schemas.openxmlformats.org/wordprocessingml/2006/main" xmlns:wne="http://schemas.microsoft.com/office/word/2006/wordml">
+<w:endnotes xmlns:wpc="http://schemas.microsoft.com/office/word/2010/wordprocessingCanvas" xmlns:mc="http://schemas.openxmlformats.org/markup-compatibility/2006" xmlns:o="urn:schemas-microsoft-com:office:office" xmlns:r="http://schemas.openxmlformats.org/officeDocument/2006/relationships" xmlns:m="http://schemas.openxmlformats.org/officeDocument/2006/math" xmlns:v="urn:schemas-microsoft-com:vml" xmlns:wp14="http://schemas.microsoft.com/office/word/2010/wordprocessingDrawing" xmlns:wp="http://schemas.openxmlformats.org/drawingml/2006/wordprocessingDrawing" xmlns:w10="urn:schemas-microsoft-com:office:word" xmlns:w="http://schemas.openxmlformats.org/wordprocessingml/2006/main" xmlns:w14="http://schemas.microsoft.com/office/word/2010/wordml" xmlns:wpg="http://schemas.microsoft.com/office/word/2010/wordprocessingGroup" xmlns:wpi="http://schemas.microsoft.com/office/word/2010/wordprocessingInk" xmlns:wne="http://schemas.microsoft.com/office/word/2006/wordml" xmlns:wps="http://schemas.microsoft.com/office/word/2010/wordprocessingShape" mc:Ignorable="w14 wp14">
   <w:endnote w:type="separator" w:id="-1">
     <w:p>
       <w:r>
@@ -3767,7 +3985,7 @@
 </file>
 
 <file path=word/footnotes.xml><?xml version="1.0" encoding="utf-8"?>
-<w:footnotes xmlns:ve="http://schemas.openxmlformats.org/markup-compatibility/2006" xmlns:o="urn:schemas-microsoft-com:office:office" xmlns:r="http://schemas.openxmlformats.org/officeDocument/2006/relationships" xmlns:m="http://schemas.openxmlformats.org/officeDocument/2006/math" xmlns:v="urn:schemas-microsoft-com:vml" xmlns:wp="http://schemas.openxmlformats.org/drawingml/2006/wordprocessingDrawing" xmlns:w10="urn:schemas-microsoft-com:office:word" xmlns:w="http://schemas.openxmlformats.org/wordprocessingml/2006/main" xmlns:wne="http://schemas.microsoft.com/office/word/2006/wordml">
+<w:footnotes xmlns:wpc="http://schemas.microsoft.com/office/word/2010/wordprocessingCanvas" xmlns:mc="http://schemas.openxmlformats.org/markup-compatibility/2006" xmlns:o="urn:schemas-microsoft-com:office:office" xmlns:r="http://schemas.openxmlformats.org/officeDocument/2006/relationships" xmlns:m="http://schemas.openxmlformats.org/officeDocument/2006/math" xmlns:v="urn:schemas-microsoft-com:vml" xmlns:wp14="http://schemas.microsoft.com/office/word/2010/wordprocessingDrawing" xmlns:wp="http://schemas.openxmlformats.org/drawingml/2006/wordprocessingDrawing" xmlns:w10="urn:schemas-microsoft-com:office:word" xmlns:w="http://schemas.openxmlformats.org/wordprocessingml/2006/main" xmlns:w14="http://schemas.microsoft.com/office/word/2010/wordml" xmlns:wpg="http://schemas.microsoft.com/office/word/2010/wordprocessingGroup" xmlns:wpi="http://schemas.microsoft.com/office/word/2010/wordprocessingInk" xmlns:wne="http://schemas.microsoft.com/office/word/2006/wordml" xmlns:wps="http://schemas.microsoft.com/office/word/2010/wordprocessingShape" mc:Ignorable="w14 wp14">
   <w:footnote w:type="separator" w:id="-1">
     <w:p>
       <w:r>
@@ -3786,7 +4004,7 @@
 </file>
 
 <file path=word/numbering.xml><?xml version="1.0" encoding="utf-8"?>
-<w:numbering xmlns:ve="http://schemas.openxmlformats.org/markup-compatibility/2006" xmlns:o="urn:schemas-microsoft-com:office:office" xmlns:r="http://schemas.openxmlformats.org/officeDocument/2006/relationships" xmlns:m="http://schemas.openxmlformats.org/officeDocument/2006/math" xmlns:v="urn:schemas-microsoft-com:vml" xmlns:wp="http://schemas.openxmlformats.org/drawingml/2006/wordprocessingDrawing" xmlns:w10="urn:schemas-microsoft-com:office:word" xmlns:w="http://schemas.openxmlformats.org/wordprocessingml/2006/main" xmlns:wne="http://schemas.microsoft.com/office/word/2006/wordml">
+<w:numbering xmlns:wpc="http://schemas.microsoft.com/office/word/2010/wordprocessingCanvas" xmlns:mc="http://schemas.openxmlformats.org/markup-compatibility/2006" xmlns:o="urn:schemas-microsoft-com:office:office" xmlns:r="http://schemas.openxmlformats.org/officeDocument/2006/relationships" xmlns:m="http://schemas.openxmlformats.org/officeDocument/2006/math" xmlns:v="urn:schemas-microsoft-com:vml" xmlns:wp14="http://schemas.microsoft.com/office/word/2010/wordprocessingDrawing" xmlns:wp="http://schemas.openxmlformats.org/drawingml/2006/wordprocessingDrawing" xmlns:w10="urn:schemas-microsoft-com:office:word" xmlns:w="http://schemas.openxmlformats.org/wordprocessingml/2006/main" xmlns:w14="http://schemas.microsoft.com/office/word/2010/wordml" xmlns:wpg="http://schemas.microsoft.com/office/word/2010/wordprocessingGroup" xmlns:wpi="http://schemas.microsoft.com/office/word/2010/wordprocessingInk" xmlns:wne="http://schemas.microsoft.com/office/word/2006/wordml" xmlns:wps="http://schemas.microsoft.com/office/word/2010/wordprocessingShape" mc:Ignorable="w14 wp14">
   <w:abstractNum w:abstractNumId="0">
     <w:nsid w:val="0AC7269D"/>
     <w:multiLevelType w:val="hybridMultilevel"/>
@@ -4754,7 +4972,7 @@
 </file>
 
 <file path=word/styles.xml><?xml version="1.0" encoding="utf-8"?>
-<w:styles xmlns:r="http://schemas.openxmlformats.org/officeDocument/2006/relationships" xmlns:w="http://schemas.openxmlformats.org/wordprocessingml/2006/main">
+<w:styles xmlns:mc="http://schemas.openxmlformats.org/markup-compatibility/2006" xmlns:r="http://schemas.openxmlformats.org/officeDocument/2006/relationships" xmlns:w="http://schemas.openxmlformats.org/wordprocessingml/2006/main" xmlns:w14="http://schemas.microsoft.com/office/word/2010/wordml" mc:Ignorable="w14">
   <w:docDefaults>
     <w:rPrDefault>
       <w:rPr>
@@ -5038,7 +5256,6 @@
     <w:uiPriority w:val="99"/>
     <w:semiHidden/>
     <w:unhideWhenUsed/>
-    <w:qFormat/>
     <w:tblPr>
       <w:tblInd w:w="0" w:type="dxa"/>
       <w:tblCellMar>
@@ -5288,6 +5505,197 @@
       <w:sz w:val="28"/>
       <w:szCs w:val="28"/>
     </w:rPr>
+  </w:style>
+</w:styles>
+</file>
+
+<file path=word/stylesWithEffects.xml><?xml version="1.0" encoding="utf-8"?>
+<w:styles xmlns:wpc="http://schemas.microsoft.com/office/word/2010/wordprocessingCanvas" xmlns:mc="http://schemas.openxmlformats.org/markup-compatibility/2006" xmlns:o="urn:schemas-microsoft-com:office:office" xmlns:r="http://schemas.openxmlformats.org/officeDocument/2006/relationships" xmlns:m="http://schemas.openxmlformats.org/officeDocument/2006/math" xmlns:v="urn:schemas-microsoft-com:vml" xmlns:wp14="http://schemas.microsoft.com/office/word/2010/wordprocessingDrawing" xmlns:wp="http://schemas.openxmlformats.org/drawingml/2006/wordprocessingDrawing" xmlns:w10="urn:schemas-microsoft-com:office:word" xmlns:w="http://schemas.openxmlformats.org/wordprocessingml/2006/main" xmlns:w14="http://schemas.microsoft.com/office/word/2010/wordml" xmlns:wpg="http://schemas.microsoft.com/office/word/2010/wordprocessingGroup" xmlns:wpi="http://schemas.microsoft.com/office/word/2010/wordprocessingInk" xmlns:wne="http://schemas.microsoft.com/office/word/2006/wordml" xmlns:wps="http://schemas.microsoft.com/office/word/2010/wordprocessingShape" mc:Ignorable="w14 wp14">
+  <w:docDefaults>
+    <w:rPrDefault>
+      <w:rPr>
+        <w:rFonts w:asciiTheme="minorHAnsi" w:eastAsiaTheme="minorEastAsia" w:hAnsiTheme="minorHAnsi" w:cstheme="minorBidi"/>
+        <w:kern w:val="2"/>
+        <w:sz w:val="21"/>
+        <w:szCs w:val="22"/>
+        <w:lang w:val="en-US" w:eastAsia="zh-CN" w:bidi="ar-SA"/>
+      </w:rPr>
+    </w:rPrDefault>
+    <w:pPrDefault/>
+  </w:docDefaults>
+  <w:latentStyles w:defLockedState="0" w:defUIPriority="99" w:defSemiHidden="1" w:defUnhideWhenUsed="1" w:defQFormat="0" w:count="267">
+    <w:lsdException w:name="Normal" w:semiHidden="0" w:uiPriority="0" w:unhideWhenUsed="0" w:qFormat="1"/>
+    <w:lsdException w:name="heading 1" w:semiHidden="0" w:uiPriority="9" w:unhideWhenUsed="0" w:qFormat="1"/>
+    <w:lsdException w:name="heading 2" w:uiPriority="9" w:qFormat="1"/>
+    <w:lsdException w:name="heading 3" w:uiPriority="9" w:qFormat="1"/>
+    <w:lsdException w:name="heading 4" w:uiPriority="9" w:qFormat="1"/>
+    <w:lsdException w:name="heading 5" w:uiPriority="9" w:qFormat="1"/>
+    <w:lsdException w:name="heading 6" w:uiPriority="9" w:qFormat="1"/>
+    <w:lsdException w:name="heading 7" w:uiPriority="9" w:qFormat="1"/>
+    <w:lsdException w:name="heading 8" w:uiPriority="9" w:qFormat="1"/>
+    <w:lsdException w:name="heading 9" w:uiPriority="9" w:qFormat="1"/>
+    <w:lsdException w:name="toc 1" w:uiPriority="39"/>
+    <w:lsdException w:name="toc 2" w:uiPriority="39"/>
+    <w:lsdException w:name="toc 3" w:uiPriority="39"/>
+    <w:lsdException w:name="toc 4" w:uiPriority="39"/>
+    <w:lsdException w:name="toc 5" w:uiPriority="39"/>
+    <w:lsdException w:name="toc 6" w:uiPriority="39"/>
+    <w:lsdException w:name="toc 7" w:uiPriority="39"/>
+    <w:lsdException w:name="toc 8" w:uiPriority="39"/>
+    <w:lsdException w:name="toc 9" w:uiPriority="39"/>
+    <w:lsdException w:name="caption" w:uiPriority="35" w:qFormat="1"/>
+    <w:lsdException w:name="Title" w:semiHidden="0" w:uiPriority="10" w:unhideWhenUsed="0" w:qFormat="1"/>
+    <w:lsdException w:name="Default Paragraph Font" w:uiPriority="1"/>
+    <w:lsdException w:name="Subtitle" w:semiHidden="0" w:uiPriority="11" w:unhideWhenUsed="0" w:qFormat="1"/>
+    <w:lsdException w:name="Strong" w:semiHidden="0" w:uiPriority="22" w:unhideWhenUsed="0" w:qFormat="1"/>
+    <w:lsdException w:name="Emphasis" w:semiHidden="0" w:uiPriority="20" w:unhideWhenUsed="0" w:qFormat="1"/>
+    <w:lsdException w:name="Table Grid" w:semiHidden="0" w:uiPriority="59" w:unhideWhenUsed="0"/>
+    <w:lsdException w:name="Placeholder Text" w:unhideWhenUsed="0"/>
+    <w:lsdException w:name="No Spacing" w:semiHidden="0" w:uiPriority="1" w:unhideWhenUsed="0" w:qFormat="1"/>
+    <w:lsdException w:name="Light Shading" w:semiHidden="0" w:uiPriority="60" w:unhideWhenUsed="0"/>
+    <w:lsdException w:name="Light List" w:semiHidden="0" w:uiPriority="61" w:unhideWhenUsed="0"/>
+    <w:lsdException w:name="Light Grid" w:semiHidden="0" w:uiPriority="62" w:unhideWhenUsed="0"/>
+    <w:lsdException w:name="Medium Shading 1" w:semiHidden="0" w:uiPriority="63" w:unhideWhenUsed="0"/>
+    <w:lsdException w:name="Medium Shading 2" w:semiHidden="0" w:uiPriority="64" w:unhideWhenUsed="0"/>
+    <w:lsdException w:name="Medium List 1" w:semiHidden="0" w:uiPriority="65" w:unhideWhenUsed="0"/>
+    <w:lsdException w:name="Medium List 2" w:semiHidden="0" w:uiPriority="66" w:unhideWhenUsed="0"/>
+    <w:lsdException w:name="Medium Grid 1" w:semiHidden="0" w:uiPriority="67" w:unhideWhenUsed="0"/>
+    <w:lsdException w:name="Medium Grid 2" w:semiHidden="0" w:uiPriority="68" w:unhideWhenUsed="0"/>
+    <w:lsdException w:name="Medium Grid 3" w:semiHidden="0" w:uiPriority="69" w:unhideWhenUsed="0"/>
+    <w:lsdException w:name="Dark List" w:semiHidden="0" w:uiPriority="70" w:unhideWhenUsed="0"/>
+    <w:lsdException w:name="Colorful Shading" w:semiHidden="0" w:uiPriority="71" w:unhideWhenUsed="0"/>
+    <w:lsdException w:name="Colorful List" w:semiHidden="0" w:uiPriority="72" w:unhideWhenUsed="0"/>
+    <w:lsdException w:name="Colorful Grid" w:semiHidden="0" w:uiPriority="73" w:unhideWhenUsed="0"/>
+    <w:lsdException w:name="Light Shading Accent 1" w:semiHidden="0" w:uiPriority="60" w:unhideWhenUsed="0"/>
+    <w:lsdException w:name="Light List Accent 1" w:semiHidden="0" w:uiPriority="61" w:unhideWhenUsed="0"/>
+    <w:lsdException w:name="Light Grid Accent 1" w:semiHidden="0" w:uiPriority="62" w:unhideWhenUsed="0"/>
+    <w:lsdException w:name="Medium Shading 1 Accent 1" w:semiHidden="0" w:uiPriority="63" w:unhideWhenUsed="0"/>
+    <w:lsdException w:name="Medium Shading 2 Accent 1" w:semiHidden="0" w:uiPriority="64" w:unhideWhenUsed="0"/>
+    <w:lsdException w:name="Medium List 1 Accent 1" w:semiHidden="0" w:uiPriority="65" w:unhideWhenUsed="0"/>
+    <w:lsdException w:name="Revision" w:unhideWhenUsed="0"/>
+    <w:lsdException w:name="List Paragraph" w:semiHidden="0" w:uiPriority="34" w:unhideWhenUsed="0" w:qFormat="1"/>
+    <w:lsdException w:name="Quote" w:semiHidden="0" w:uiPriority="29" w:unhideWhenUsed="0" w:qFormat="1"/>
+    <w:lsdException w:name="Intense Quote" w:semiHidden="0" w:uiPriority="30" w:unhideWhenUsed="0" w:qFormat="1"/>
+    <w:lsdException w:name="Medium List 2 Accent 1" w:semiHidden="0" w:uiPriority="66" w:unhideWhenUsed="0"/>
+    <w:lsdException w:name="Medium Grid 1 Accent 1" w:semiHidden="0" w:uiPriority="67" w:unhideWhenUsed="0"/>
+    <w:lsdException w:name="Medium Grid 2 Accent 1" w:semiHidden="0" w:uiPriority="68" w:unhideWhenUsed="0"/>
+    <w:lsdException w:name="Medium Grid 3 Accent 1" w:semiHidden="0" w:uiPriority="69" w:unhideWhenUsed="0"/>
+    <w:lsdException w:name="Dark List Accent 1" w:semiHidden="0" w:uiPriority="70" w:unhideWhenUsed="0"/>
+    <w:lsdException w:name="Colorful Shading Accent 1" w:semiHidden="0" w:uiPriority="71" w:unhideWhenUsed="0"/>
+    <w:lsdException w:name="Colorful List Accent 1" w:semiHidden="0" w:uiPriority="72" w:unhideWhenUsed="0"/>
+    <w:lsdException w:name="Colorful Grid Accent 1" w:semiHidden="0" w:uiPriority="73" w:unhideWhenUsed="0"/>
+    <w:lsdException w:name="Light Shading Accent 2" w:semiHidden="0" w:uiPriority="60" w:unhideWhenUsed="0"/>
+    <w:lsdException w:name="Light List Accent 2" w:semiHidden="0" w:uiPriority="61" w:unhideWhenUsed="0"/>
+    <w:lsdException w:name="Light Grid Accent 2" w:semiHidden="0" w:uiPriority="62" w:unhideWhenUsed="0"/>
+    <w:lsdException w:name="Medium Shading 1 Accent 2" w:semiHidden="0" w:uiPriority="63" w:unhideWhenUsed="0"/>
+    <w:lsdException w:name="Medium Shading 2 Accent 2" w:semiHidden="0" w:uiPriority="64" w:unhideWhenUsed="0"/>
+    <w:lsdException w:name="Medium List 1 Accent 2" w:semiHidden="0" w:uiPriority="65" w:unhideWhenUsed="0"/>
+    <w:lsdException w:name="Medium List 2 Accent 2" w:semiHidden="0" w:uiPriority="66" w:unhideWhenUsed="0"/>
+    <w:lsdException w:name="Medium Grid 1 Accent 2" w:semiHidden="0" w:uiPriority="67" w:unhideWhenUsed="0"/>
+    <w:lsdException w:name="Medium Grid 2 Accent 2" w:semiHidden="0" w:uiPriority="68" w:unhideWhenUsed="0"/>
+    <w:lsdException w:name="Medium Grid 3 Accent 2" w:semiHidden="0" w:uiPriority="69" w:unhideWhenUsed="0"/>
+    <w:lsdException w:name="Dark List Accent 2" w:semiHidden="0" w:uiPriority="70" w:unhideWhenUsed="0"/>
+    <w:lsdException w:name="Colorful Shading Accent 2" w:semiHidden="0" w:uiPriority="71" w:unhideWhenUsed="0"/>
+    <w:lsdException w:name="Colorful List Accent 2" w:semiHidden="0" w:uiPriority="72" w:unhideWhenUsed="0"/>
+    <w:lsdException w:name="Colorful Grid Accent 2" w:semiHidden="0" w:uiPriority="73" w:unhideWhenUsed="0"/>
+    <w:lsdException w:name="Light Shading Accent 3" w:semiHidden="0" w:uiPriority="60" w:unhideWhenUsed="0"/>
+    <w:lsdException w:name="Light List Accent 3" w:semiHidden="0" w:uiPriority="61" w:unhideWhenUsed="0"/>
+    <w:lsdException w:name="Light Grid Accent 3" w:semiHidden="0" w:uiPriority="62" w:unhideWhenUsed="0"/>
+    <w:lsdException w:name="Medium Shading 1 Accent 3" w:semiHidden="0" w:uiPriority="63" w:unhideWhenUsed="0"/>
+    <w:lsdException w:name="Medium Shading 2 Accent 3" w:semiHidden="0" w:uiPriority="64" w:unhideWhenUsed="0"/>
+    <w:lsdException w:name="Medium List 1 Accent 3" w:semiHidden="0" w:uiPriority="65" w:unhideWhenUsed="0"/>
+    <w:lsdException w:name="Medium List 2 Accent 3" w:semiHidden="0" w:uiPriority="66" w:unhideWhenUsed="0"/>
+    <w:lsdException w:name="Medium Grid 1 Accent 3" w:semiHidden="0" w:uiPriority="67" w:unhideWhenUsed="0"/>
+    <w:lsdException w:name="Medium Grid 2 Accent 3" w:semiHidden="0" w:uiPriority="68" w:unhideWhenUsed="0"/>
+    <w:lsdException w:name="Medium Grid 3 Accent 3" w:semiHidden="0" w:uiPriority="69" w:unhideWhenUsed="0"/>
+    <w:lsdException w:name="Dark List Accent 3" w:semiHidden="0" w:uiPriority="70" w:unhideWhenUsed="0"/>
+    <w:lsdException w:name="Colorful Shading Accent 3" w:semiHidden="0" w:uiPriority="71" w:unhideWhenUsed="0"/>
+    <w:lsdException w:name="Colorful List Accent 3" w:semiHidden="0" w:uiPriority="72" w:unhideWhenUsed="0"/>
+    <w:lsdException w:name="Colorful Grid Accent 3" w:semiHidden="0" w:uiPriority="73" w:unhideWhenUsed="0"/>
+    <w:lsdException w:name="Light Shading Accent 4" w:semiHidden="0" w:uiPriority="60" w:unhideWhenUsed="0"/>
+    <w:lsdException w:name="Light List Accent 4" w:semiHidden="0" w:uiPriority="61" w:unhideWhenUsed="0"/>
+    <w:lsdException w:name="Light Grid Accent 4" w:semiHidden="0" w:uiPriority="62" w:unhideWhenUsed="0"/>
+    <w:lsdException w:name="Medium Shading 1 Accent 4" w:semiHidden="0" w:uiPriority="63" w:unhideWhenUsed="0"/>
+    <w:lsdException w:name="Medium Shading 2 Accent 4" w:semiHidden="0" w:uiPriority="64" w:unhideWhenUsed="0"/>
+    <w:lsdException w:name="Medium List 1 Accent 4" w:semiHidden="0" w:uiPriority="65" w:unhideWhenUsed="0"/>
+    <w:lsdException w:name="Medium List 2 Accent 4" w:semiHidden="0" w:uiPriority="66" w:unhideWhenUsed="0"/>
+    <w:lsdException w:name="Medium Grid 1 Accent 4" w:semiHidden="0" w:uiPriority="67" w:unhideWhenUsed="0"/>
+    <w:lsdException w:name="Medium Grid 2 Accent 4" w:semiHidden="0" w:uiPriority="68" w:unhideWhenUsed="0"/>
+    <w:lsdException w:name="Medium Grid 3 Accent 4" w:semiHidden="0" w:uiPriority="69" w:unhideWhenUsed="0"/>
+    <w:lsdException w:name="Dark List Accent 4" w:semiHidden="0" w:uiPriority="70" w:unhideWhenUsed="0"/>
+    <w:lsdException w:name="Colorful Shading Accent 4" w:semiHidden="0" w:uiPriority="71" w:unhideWhenUsed="0"/>
+    <w:lsdException w:name="Colorful List Accent 4" w:semiHidden="0" w:uiPriority="72" w:unhideWhenUsed="0"/>
+    <w:lsdException w:name="Colorful Grid Accent 4" w:semiHidden="0" w:uiPriority="73" w:unhideWhenUsed="0"/>
+    <w:lsdException w:name="Light Shading Accent 5" w:semiHidden="0" w:uiPriority="60" w:unhideWhenUsed="0"/>
+    <w:lsdException w:name="Light List Accent 5" w:semiHidden="0" w:uiPriority="61" w:unhideWhenUsed="0"/>
+    <w:lsdException w:name="Light Grid Accent 5" w:semiHidden="0" w:uiPriority="62" w:unhideWhenUsed="0"/>
+    <w:lsdException w:name="Medium Shading 1 Accent 5" w:semiHidden="0" w:uiPriority="63" w:unhideWhenUsed="0"/>
+    <w:lsdException w:name="Medium Shading 2 Accent 5" w:semiHidden="0" w:uiPriority="64" w:unhideWhenUsed="0"/>
+    <w:lsdException w:name="Medium List 1 Accent 5" w:semiHidden="0" w:uiPriority="65" w:unhideWhenUsed="0"/>
+    <w:lsdException w:name="Medium List 2 Accent 5" w:semiHidden="0" w:uiPriority="66" w:unhideWhenUsed="0"/>
+    <w:lsdException w:name="Medium Grid 1 Accent 5" w:semiHidden="0" w:uiPriority="67" w:unhideWhenUsed="0"/>
+    <w:lsdException w:name="Medium Grid 2 Accent 5" w:semiHidden="0" w:uiPriority="68" w:unhideWhenUsed="0"/>
+    <w:lsdException w:name="Medium Grid 3 Accent 5" w:semiHidden="0" w:uiPriority="69" w:unhideWhenUsed="0"/>
+    <w:lsdException w:name="Dark List Accent 5" w:semiHidden="0" w:uiPriority="70" w:unhideWhenUsed="0"/>
+    <w:lsdException w:name="Colorful Shading Accent 5" w:semiHidden="0" w:uiPriority="71" w:unhideWhenUsed="0"/>
+    <w:lsdException w:name="Colorful List Accent 5" w:semiHidden="0" w:uiPriority="72" w:unhideWhenUsed="0"/>
+    <w:lsdException w:name="Colorful Grid Accent 5" w:semiHidden="0" w:uiPriority="73" w:unhideWhenUsed="0"/>
+    <w:lsdException w:name="Light Shading Accent 6" w:semiHidden="0" w:uiPriority="60" w:unhideWhenUsed="0"/>
+    <w:lsdException w:name="Light List Accent 6" w:semiHidden="0" w:uiPriority="61" w:unhideWhenUsed="0"/>
+    <w:lsdException w:name="Light Grid Accent 6" w:semiHidden="0" w:uiPriority="62" w:unhideWhenUsed="0"/>
+    <w:lsdException w:name="Medium Shading 1 Accent 6" w:semiHidden="0" w:uiPriority="63" w:unhideWhenUsed="0"/>
+    <w:lsdException w:name="Medium Shading 2 Accent 6" w:semiHidden="0" w:uiPriority="64" w:unhideWhenUsed="0"/>
+    <w:lsdException w:name="Medium List 1 Accent 6" w:semiHidden="0" w:uiPriority="65" w:unhideWhenUsed="0"/>
+    <w:lsdException w:name="Medium List 2 Accent 6" w:semiHidden="0" w:uiPriority="66" w:unhideWhenUsed="0"/>
+    <w:lsdException w:name="Medium Grid 1 Accent 6" w:semiHidden="0" w:uiPriority="67" w:unhideWhenUsed="0"/>
+    <w:lsdException w:name="Medium Grid 2 Accent 6" w:semiHidden="0" w:uiPriority="68" w:unhideWhenUsed="0"/>
+    <w:lsdException w:name="Medium Grid 3 Accent 6" w:semiHidden="0" w:uiPriority="69" w:unhideWhenUsed="0"/>
+    <w:lsdException w:name="Dark List Accent 6" w:semiHidden="0" w:uiPriority="70" w:unhideWhenUsed="0"/>
+    <w:lsdException w:name="Colorful Shading Accent 6" w:semiHidden="0" w:uiPriority="71" w:unhideWhenUsed="0"/>
+    <w:lsdException w:name="Colorful List Accent 6" w:semiHidden="0" w:uiPriority="72" w:unhideWhenUsed="0"/>
+    <w:lsdException w:name="Colorful Grid Accent 6" w:semiHidden="0" w:uiPriority="73" w:unhideWhenUsed="0"/>
+    <w:lsdException w:name="Subtle Emphasis" w:semiHidden="0" w:uiPriority="19" w:unhideWhenUsed="0" w:qFormat="1"/>
+    <w:lsdException w:name="Intense Emphasis" w:semiHidden="0" w:uiPriority="21" w:unhideWhenUsed="0" w:qFormat="1"/>
+    <w:lsdException w:name="Subtle Reference" w:semiHidden="0" w:uiPriority="31" w:unhideWhenUsed="0" w:qFormat="1"/>
+    <w:lsdException w:name="Intense Reference" w:semiHidden="0" w:uiPriority="32" w:unhideWhenUsed="0" w:qFormat="1"/>
+    <w:lsdException w:name="Book Title" w:semiHidden="0" w:uiPriority="33" w:unhideWhenUsed="0" w:qFormat="1"/>
+    <w:lsdException w:name="Bibliography" w:uiPriority="37"/>
+    <w:lsdException w:name="TOC Heading" w:uiPriority="39" w:qFormat="1"/>
+  </w:latentStyles>
+  <w:style w:type="paragraph" w:default="1" w:styleId="a">
+    <w:name w:val="Normal"/>
+    <w:qFormat/>
+    <w:pPr>
+      <w:widowControl w:val="0"/>
+      <w:jc w:val="both"/>
+    </w:pPr>
+  </w:style>
+  <w:style w:type="character" w:default="1" w:styleId="a0">
+    <w:name w:val="Default Paragraph Font"/>
+    <w:uiPriority w:val="1"/>
+    <w:semiHidden/>
+    <w:unhideWhenUsed/>
+  </w:style>
+  <w:style w:type="table" w:default="1" w:styleId="a1">
+    <w:name w:val="Normal Table"/>
+    <w:uiPriority w:val="99"/>
+    <w:semiHidden/>
+    <w:unhideWhenUsed/>
+    <w:tblPr>
+      <w:tblInd w:w="0" w:type="dxa"/>
+      <w:tblCellMar>
+        <w:top w:w="0" w:type="dxa"/>
+        <w:left w:w="108" w:type="dxa"/>
+        <w:bottom w:w="0" w:type="dxa"/>
+        <w:right w:w="108" w:type="dxa"/>
+      </w:tblCellMar>
+    </w:tblPr>
+  </w:style>
+  <w:style w:type="numbering" w:default="1" w:styleId="a2">
+    <w:name w:val="No List"/>
+    <w:uiPriority w:val="99"/>
+    <w:semiHidden/>
+    <w:unhideWhenUsed/>
   </w:style>
 </w:styles>
 </file>

</xml_diff>